<commit_message>
added reshenie_shablon and fixed bugs
</commit_message>
<xml_diff>
--- a/shablon.docx
+++ b/shablon.docx
@@ -103,6 +103,7 @@
                 <w:szCs w:val="21"/>
               </w:rPr>
             </w:pPr>
+            <w:proofErr w:type="gramStart"/>
             <w:r>
               <w:rPr>
                 <w:sz w:val="21"/>
@@ -110,6 +111,7 @@
               </w:rPr>
               <w:t>РОССИЙСКОЙ  ФЕДЕРАЦИИ</w:t>
             </w:r>
+            <w:proofErr w:type="gramEnd"/>
           </w:p>
           <w:p>
             <w:pPr>
@@ -233,6 +235,7 @@
               </w:rPr>
               <w:t>@</w:t>
             </w:r>
+            <w:proofErr w:type="spellStart"/>
             <w:r>
               <w:rPr>
                 <w:sz w:val="19"/>
@@ -241,6 +244,7 @@
               </w:rPr>
               <w:t>fda</w:t>
             </w:r>
+            <w:proofErr w:type="spellEnd"/>
             <w:r>
               <w:rPr>
                 <w:sz w:val="19"/>
@@ -263,6 +267,7 @@
               </w:rPr>
               <w:t>.</w:t>
             </w:r>
+            <w:proofErr w:type="spellStart"/>
             <w:r>
               <w:rPr>
                 <w:sz w:val="19"/>
@@ -271,6 +276,7 @@
               </w:rPr>
               <w:t>ru</w:t>
             </w:r>
+            <w:proofErr w:type="spellEnd"/>
             <w:r>
               <w:rPr>
                 <w:sz w:val="19"/>
@@ -301,6 +307,7 @@
               </w:rPr>
               <w:t>://</w:t>
             </w:r>
+            <w:proofErr w:type="spellStart"/>
             <w:r>
               <w:rPr>
                 <w:sz w:val="19"/>
@@ -309,6 +316,7 @@
               </w:rPr>
               <w:t>rosavtodor</w:t>
             </w:r>
+            <w:proofErr w:type="spellEnd"/>
             <w:r>
               <w:rPr>
                 <w:sz w:val="19"/>
@@ -331,6 +339,7 @@
               </w:rPr>
               <w:t>.</w:t>
             </w:r>
+            <w:proofErr w:type="spellStart"/>
             <w:r>
               <w:rPr>
                 <w:sz w:val="19"/>
@@ -339,6 +348,7 @@
               </w:rPr>
               <w:t>ru</w:t>
             </w:r>
+            <w:proofErr w:type="spellEnd"/>
           </w:p>
           <w:tbl>
             <w:tblPr>
@@ -760,28 +770,26 @@
               <w:rPr>
                 <w:sz w:val="28"/>
                 <w:szCs w:val="28"/>
+                <w:lang w:val="en-US"/>
               </w:rPr>
             </w:pPr>
+            <w:proofErr w:type="gramStart"/>
             <w:r>
               <w:rPr>
                 <w:sz w:val="28"/>
                 <w:szCs w:val="28"/>
-              </w:rPr>
-              <w:t>ООО «</w:t>
-            </w:r>
+                <w:lang w:val="en-US"/>
+              </w:rPr>
+              <w:t>{{ company</w:t>
+            </w:r>
+            <w:proofErr w:type="gramEnd"/>
             <w:r>
               <w:rPr>
                 <w:sz w:val="28"/>
                 <w:szCs w:val="28"/>
-              </w:rPr>
-              <w:t>ГРАНД-С</w:t>
-            </w:r>
-            <w:r>
-              <w:rPr>
-                <w:sz w:val="28"/>
-                <w:szCs w:val="28"/>
-              </w:rPr>
-              <w:t>»</w:t>
+                <w:lang w:val="en-US"/>
+              </w:rPr>
+              <w:t xml:space="preserve"> }}</w:t>
             </w:r>
           </w:p>
           <w:p>
@@ -791,60 +799,24 @@
                 <w:szCs w:val="28"/>
               </w:rPr>
             </w:pPr>
-          </w:p>
-          <w:p>
-            <w:pPr>
-              <w:rPr>
-                <w:sz w:val="28"/>
-                <w:szCs w:val="28"/>
-              </w:rPr>
-            </w:pPr>
+            <w:proofErr w:type="gramStart"/>
             <w:r>
               <w:rPr>
                 <w:sz w:val="28"/>
                 <w:szCs w:val="28"/>
                 <w:lang w:val="en-US"/>
               </w:rPr>
-              <w:t>ptbgrands</w:t>
-            </w:r>
-            <w:r>
-              <w:rPr>
-                <w:sz w:val="28"/>
-                <w:szCs w:val="28"/>
-              </w:rPr>
-              <w:t>@</w:t>
-            </w:r>
+              <w:t>{{ email</w:t>
+            </w:r>
+            <w:proofErr w:type="gramEnd"/>
             <w:r>
               <w:rPr>
                 <w:sz w:val="28"/>
                 <w:szCs w:val="28"/>
                 <w:lang w:val="en-US"/>
               </w:rPr>
-              <w:t>mail</w:t>
-            </w:r>
-            <w:r>
-              <w:rPr>
-                <w:sz w:val="28"/>
-                <w:szCs w:val="28"/>
-              </w:rPr>
-              <w:t>.</w:t>
-            </w:r>
-            <w:r>
-              <w:rPr>
-                <w:sz w:val="28"/>
-                <w:szCs w:val="28"/>
-                <w:lang w:val="en-US"/>
-              </w:rPr>
-              <w:t>ru</w:t>
-            </w:r>
-          </w:p>
-          <w:p>
-            <w:pPr>
-              <w:rPr>
-                <w:sz w:val="28"/>
-                <w:szCs w:val="28"/>
-              </w:rPr>
-            </w:pPr>
+              <w:t xml:space="preserve"> }}</w:t>
+            </w:r>
           </w:p>
           <w:p>
             <w:pPr>
@@ -1206,6 +1178,7 @@
         </w:rPr>
         <w:t>«</w:t>
       </w:r>
+      <w:proofErr w:type="gramStart"/>
       <w:r>
         <w:rPr>
           <w:sz w:val="28"/>
@@ -1232,6 +1205,7 @@
         </w:rPr>
         <w:t>RegDate</w:t>
       </w:r>
+      <w:proofErr w:type="gramEnd"/>
       <w:r>
         <w:rPr>
           <w:sz w:val="28"/>
@@ -1366,6 +1340,7 @@
           <w:lang w:val="en-US"/>
         </w:rPr>
       </w:pPr>
+      <w:proofErr w:type="gramStart"/>
       <w:r>
         <w:rPr>
           <w:b/>
@@ -1373,7 +1348,17 @@
           <w:szCs w:val="28"/>
           <w:lang w:val="en-US"/>
         </w:rPr>
-        <w:t>{{ name }}</w:t>
+        <w:t>{{ name</w:t>
+      </w:r>
+      <w:proofErr w:type="gramEnd"/>
+      <w:r>
+        <w:rPr>
+          <w:b/>
+          <w:sz w:val="28"/>
+          <w:szCs w:val="28"/>
+          <w:lang w:val="en-US"/>
+        </w:rPr>
+        <w:t xml:space="preserve"> }}</w:t>
       </w:r>
     </w:p>
     <w:p>
@@ -1421,6 +1406,7 @@
           <w:lang w:val="en-US"/>
         </w:rPr>
       </w:pPr>
+      <w:proofErr w:type="gramStart"/>
       <w:r>
         <w:rPr>
           <w:b/>
@@ -1428,7 +1414,37 @@
           <w:szCs w:val="28"/>
           <w:lang w:val="en-US"/>
         </w:rPr>
-        <w:t>{{ born_date }}</w:t>
+        <w:t xml:space="preserve">{{ </w:t>
+      </w:r>
+      <w:proofErr w:type="spellStart"/>
+      <w:r>
+        <w:rPr>
+          <w:b/>
+          <w:sz w:val="28"/>
+          <w:szCs w:val="28"/>
+          <w:lang w:val="en-US"/>
+        </w:rPr>
+        <w:t>born</w:t>
+      </w:r>
+      <w:proofErr w:type="gramEnd"/>
+      <w:r>
+        <w:rPr>
+          <w:b/>
+          <w:sz w:val="28"/>
+          <w:szCs w:val="28"/>
+          <w:lang w:val="en-US"/>
+        </w:rPr>
+        <w:t>_date</w:t>
+      </w:r>
+      <w:proofErr w:type="spellEnd"/>
+      <w:r>
+        <w:rPr>
+          <w:b/>
+          <w:sz w:val="28"/>
+          <w:szCs w:val="28"/>
+          <w:lang w:val="en-US"/>
+        </w:rPr>
+        <w:t xml:space="preserve"> }}</w:t>
       </w:r>
     </w:p>
     <w:p>
@@ -1486,6 +1502,7 @@
           <w:lang w:val="en-US"/>
         </w:rPr>
       </w:pPr>
+      <w:proofErr w:type="gramStart"/>
       <w:r>
         <w:rPr>
           <w:b/>
@@ -1493,7 +1510,37 @@
           <w:szCs w:val="28"/>
           <w:lang w:val="en-US"/>
         </w:rPr>
-        <w:t>{{ attes_num }}</w:t>
+        <w:t xml:space="preserve">{{ </w:t>
+      </w:r>
+      <w:proofErr w:type="spellStart"/>
+      <w:r>
+        <w:rPr>
+          <w:b/>
+          <w:sz w:val="28"/>
+          <w:szCs w:val="28"/>
+          <w:lang w:val="en-US"/>
+        </w:rPr>
+        <w:t>attes</w:t>
+      </w:r>
+      <w:proofErr w:type="gramEnd"/>
+      <w:r>
+        <w:rPr>
+          <w:b/>
+          <w:sz w:val="28"/>
+          <w:szCs w:val="28"/>
+          <w:lang w:val="en-US"/>
+        </w:rPr>
+        <w:t>_num</w:t>
+      </w:r>
+      <w:proofErr w:type="spellEnd"/>
+      <w:r>
+        <w:rPr>
+          <w:b/>
+          <w:sz w:val="28"/>
+          <w:szCs w:val="28"/>
+          <w:lang w:val="en-US"/>
+        </w:rPr>
+        <w:t xml:space="preserve"> }}</w:t>
       </w:r>
     </w:p>
     <w:p>
@@ -1541,6 +1588,7 @@
           <w:lang w:val="en-US"/>
         </w:rPr>
       </w:pPr>
+      <w:proofErr w:type="gramStart"/>
       <w:r>
         <w:rPr>
           <w:b/>
@@ -1548,7 +1596,37 @@
           <w:szCs w:val="28"/>
           <w:lang w:val="en-US"/>
         </w:rPr>
-        <w:t>{{ start_date }}</w:t>
+        <w:t xml:space="preserve">{{ </w:t>
+      </w:r>
+      <w:proofErr w:type="spellStart"/>
+      <w:r>
+        <w:rPr>
+          <w:b/>
+          <w:sz w:val="28"/>
+          <w:szCs w:val="28"/>
+          <w:lang w:val="en-US"/>
+        </w:rPr>
+        <w:t>start</w:t>
+      </w:r>
+      <w:proofErr w:type="gramEnd"/>
+      <w:r>
+        <w:rPr>
+          <w:b/>
+          <w:sz w:val="28"/>
+          <w:szCs w:val="28"/>
+          <w:lang w:val="en-US"/>
+        </w:rPr>
+        <w:t>_date</w:t>
+      </w:r>
+      <w:proofErr w:type="spellEnd"/>
+      <w:r>
+        <w:rPr>
+          <w:b/>
+          <w:sz w:val="28"/>
+          <w:szCs w:val="28"/>
+          <w:lang w:val="en-US"/>
+        </w:rPr>
+        <w:t xml:space="preserve"> }}</w:t>
       </w:r>
     </w:p>
     <w:p>
@@ -1606,6 +1684,7 @@
           <w:lang w:val="en-US"/>
         </w:rPr>
       </w:pPr>
+      <w:proofErr w:type="gramStart"/>
       <w:r>
         <w:rPr>
           <w:b/>
@@ -1613,7 +1692,37 @@
           <w:szCs w:val="28"/>
           <w:lang w:val="en-US"/>
         </w:rPr>
-        <w:t>{{ stop_date }}</w:t>
+        <w:t xml:space="preserve">{{ </w:t>
+      </w:r>
+      <w:proofErr w:type="spellStart"/>
+      <w:r>
+        <w:rPr>
+          <w:b/>
+          <w:sz w:val="28"/>
+          <w:szCs w:val="28"/>
+          <w:lang w:val="en-US"/>
+        </w:rPr>
+        <w:t>stop</w:t>
+      </w:r>
+      <w:proofErr w:type="gramEnd"/>
+      <w:r>
+        <w:rPr>
+          <w:b/>
+          <w:sz w:val="28"/>
+          <w:szCs w:val="28"/>
+          <w:lang w:val="en-US"/>
+        </w:rPr>
+        <w:t>_date</w:t>
+      </w:r>
+      <w:proofErr w:type="spellEnd"/>
+      <w:r>
+        <w:rPr>
+          <w:b/>
+          <w:sz w:val="28"/>
+          <w:szCs w:val="28"/>
+          <w:lang w:val="en-US"/>
+        </w:rPr>
+        <w:t xml:space="preserve"> }}</w:t>
       </w:r>
     </w:p>
     <w:p>
@@ -1681,7 +1790,7 @@
           <w:b/>
           <w:sz w:val="28"/>
           <w:szCs w:val="28"/>
-          <w:lang w:val="en-US" w:eastAsia="en-US"/>
+          <w:lang w:eastAsia="en-US"/>
         </w:rPr>
       </w:pPr>
       <w:r>
@@ -1690,9 +1799,9 @@
           <w:b/>
           <w:sz w:val="28"/>
           <w:szCs w:val="28"/>
-          <w:lang w:val="en-US" w:eastAsia="en-US"/>
-        </w:rPr>
-        <w:t>{{ oblast }}</w:t>
+          <w:lang w:eastAsia="en-US"/>
+        </w:rPr>
+        <w:t>дорожное хозяйство, автомобильный транспорт и городской наземный электрический транспорт</w:t>
       </w:r>
     </w:p>
     <w:p>
@@ -1729,6 +1838,7 @@
           <w:szCs w:val="28"/>
         </w:rPr>
       </w:pPr>
+      <w:proofErr w:type="gramStart"/>
       <w:r>
         <w:rPr>
           <w:b/>
@@ -1736,7 +1846,37 @@
           <w:szCs w:val="28"/>
           <w:lang w:val="en-US"/>
         </w:rPr>
-        <w:t>{{ a_class }}</w:t>
+        <w:t xml:space="preserve">{{ </w:t>
+      </w:r>
+      <w:proofErr w:type="spellStart"/>
+      <w:r>
+        <w:rPr>
+          <w:b/>
+          <w:sz w:val="28"/>
+          <w:szCs w:val="28"/>
+          <w:lang w:val="en-US"/>
+        </w:rPr>
+        <w:t>a</w:t>
+      </w:r>
+      <w:proofErr w:type="gramEnd"/>
+      <w:r>
+        <w:rPr>
+          <w:b/>
+          <w:sz w:val="28"/>
+          <w:szCs w:val="28"/>
+          <w:lang w:val="en-US"/>
+        </w:rPr>
+        <w:t>_class</w:t>
+      </w:r>
+      <w:proofErr w:type="spellEnd"/>
+      <w:r>
+        <w:rPr>
+          <w:b/>
+          <w:sz w:val="28"/>
+          <w:szCs w:val="28"/>
+          <w:lang w:val="en-US"/>
+        </w:rPr>
+        <w:t xml:space="preserve"> }}</w:t>
       </w:r>
       <w:r>
         <w:rPr>
@@ -1847,6 +1987,7 @@
           <w:lang w:val="en-US"/>
         </w:rPr>
       </w:pPr>
+      <w:proofErr w:type="gramStart"/>
       <w:r>
         <w:rPr>
           <w:b/>
@@ -1854,7 +1995,37 @@
           <w:szCs w:val="28"/>
           <w:lang w:val="en-US"/>
         </w:rPr>
-        <w:t>{{ start_date }}</w:t>
+        <w:t xml:space="preserve">{{ </w:t>
+      </w:r>
+      <w:proofErr w:type="spellStart"/>
+      <w:r>
+        <w:rPr>
+          <w:b/>
+          <w:sz w:val="28"/>
+          <w:szCs w:val="28"/>
+          <w:lang w:val="en-US"/>
+        </w:rPr>
+        <w:t>start</w:t>
+      </w:r>
+      <w:proofErr w:type="gramEnd"/>
+      <w:r>
+        <w:rPr>
+          <w:b/>
+          <w:sz w:val="28"/>
+          <w:szCs w:val="28"/>
+          <w:lang w:val="en-US"/>
+        </w:rPr>
+        <w:t>_date</w:t>
+      </w:r>
+      <w:proofErr w:type="spellEnd"/>
+      <w:r>
+        <w:rPr>
+          <w:b/>
+          <w:sz w:val="28"/>
+          <w:szCs w:val="28"/>
+          <w:lang w:val="en-US"/>
+        </w:rPr>
+        <w:t xml:space="preserve"> }}</w:t>
       </w:r>
       <w:r>
         <w:rPr>
@@ -2086,44 +2257,36 @@
                               <w:rPr>
                                 <w:sz w:val="26"/>
                                 <w:szCs w:val="26"/>
+                                <w:lang w:val="en-US"/>
                               </w:rPr>
                             </w:pPr>
+                            <w:proofErr w:type="gramStart"/>
                             <w:r>
                               <w:rPr>
                                 <w:sz w:val="26"/>
                                 <w:szCs w:val="26"/>
+                                <w:lang w:val="en-US"/>
                               </w:rPr>
-                              <w:t xml:space="preserve">Начальник отдела аттестации и аккредитации Управления транспортной безопасности </w:t>
+                              <w:t xml:space="preserve">{{ </w:t>
                             </w:r>
-                          </w:p>
-                          <w:p>
-                            <w:pPr>
-                              <w:rPr>
-                                <w:sz w:val="26"/>
-                                <w:szCs w:val="26"/>
-                              </w:rPr>
-                            </w:pPr>
+                            <w:proofErr w:type="spellStart"/>
                             <w:r>
                               <w:rPr>
                                 <w:sz w:val="26"/>
                                 <w:szCs w:val="26"/>
+                                <w:lang w:val="en-US"/>
                               </w:rPr>
-                              <w:t xml:space="preserve">(по доверенности Руководителя Росавтодора от 19 июня 2024 г. </w:t>
+                              <w:t>podpis</w:t>
                             </w:r>
-                          </w:p>
-                          <w:p>
-                            <w:pPr>
-                              <w:rPr>
-                                <w:sz w:val="26"/>
-                                <w:szCs w:val="26"/>
-                              </w:rPr>
-                            </w:pPr>
+                            <w:proofErr w:type="spellEnd"/>
+                            <w:proofErr w:type="gramEnd"/>
                             <w:r>
                               <w:rPr>
                                 <w:sz w:val="26"/>
                                 <w:szCs w:val="26"/>
+                                <w:lang w:val="en-US"/>
                               </w:rPr>
-                              <w:t>№ 01-33/25030)</w:t>
+                              <w:t xml:space="preserve"> }}</w:t>
                             </w:r>
                           </w:p>
                           <w:p>
@@ -2173,44 +2336,36 @@
                         <w:rPr>
                           <w:sz w:val="26"/>
                           <w:szCs w:val="26"/>
+                          <w:lang w:val="en-US"/>
                         </w:rPr>
                       </w:pPr>
+                      <w:proofErr w:type="gramStart"/>
                       <w:r>
                         <w:rPr>
                           <w:sz w:val="26"/>
                           <w:szCs w:val="26"/>
+                          <w:lang w:val="en-US"/>
                         </w:rPr>
-                        <w:t xml:space="preserve">Начальник отдела аттестации и аккредитации Управления транспортной безопасности </w:t>
+                        <w:t xml:space="preserve">{{ </w:t>
                       </w:r>
-                    </w:p>
-                    <w:p>
-                      <w:pPr>
-                        <w:rPr>
-                          <w:sz w:val="26"/>
-                          <w:szCs w:val="26"/>
-                        </w:rPr>
-                      </w:pPr>
+                      <w:proofErr w:type="spellStart"/>
                       <w:r>
                         <w:rPr>
                           <w:sz w:val="26"/>
                           <w:szCs w:val="26"/>
+                          <w:lang w:val="en-US"/>
                         </w:rPr>
-                        <w:t xml:space="preserve">(по доверенности Руководителя Росавтодора от 19 июня 2024 г. </w:t>
+                        <w:t>podpis</w:t>
                       </w:r>
-                    </w:p>
-                    <w:p>
-                      <w:pPr>
-                        <w:rPr>
-                          <w:sz w:val="26"/>
-                          <w:szCs w:val="26"/>
-                        </w:rPr>
-                      </w:pPr>
+                      <w:proofErr w:type="spellEnd"/>
+                      <w:proofErr w:type="gramEnd"/>
                       <w:r>
                         <w:rPr>
                           <w:sz w:val="26"/>
                           <w:szCs w:val="26"/>
+                          <w:lang w:val="en-US"/>
                         </w:rPr>
-                        <w:t>№ 01-33/25030)</w:t>
+                        <w:t xml:space="preserve"> }}</w:t>
                       </w:r>
                     </w:p>
                     <w:p>
@@ -2306,7 +2461,23 @@
                 <w:sz w:val="20"/>
                 <w:lang w:val="en-US"/>
               </w:rPr>
-              <w:t>598-22-52, доб. 54-162</w:t>
+              <w:t xml:space="preserve">598-22-52, </w:t>
+            </w:r>
+            <w:proofErr w:type="spellStart"/>
+            <w:r>
+              <w:rPr>
+                <w:sz w:val="20"/>
+                <w:lang w:val="en-US"/>
+              </w:rPr>
+              <w:t>доб</w:t>
+            </w:r>
+            <w:proofErr w:type="spellEnd"/>
+            <w:r>
+              <w:rPr>
+                <w:sz w:val="20"/>
+                <w:lang w:val="en-US"/>
+              </w:rPr>
+              <w:t>. 54-162</w:t>
             </w:r>
           </w:p>
         </w:tc>

</xml_diff>